<commit_message>
Adiciona pasta Modulo_1 com exercícios iniciais
</commit_message>
<xml_diff>
--- a/Modulo_1/M1_Exercicio.docx
+++ b/Modulo_1/M1_Exercicio.docx
@@ -47,23 +47,7 @@
           <w:rFonts w:ascii="Poppins-Regular" w:hAnsi="Poppins-Regular"/>
           <w:color w:val="22053D"/>
         </w:rPr>
-        <w:t xml:space="preserve">Identifique pelo menos </w:t>
-      </w:r>
-      <w:proofErr w:type="gramStart"/>
-      <w:r>
-        <w:rPr>
-          <w:rFonts w:ascii="Poppins-Regular" w:hAnsi="Poppins-Regular"/>
-          <w:color w:val="22053D"/>
-        </w:rPr>
-        <w:t>3</w:t>
-      </w:r>
-      <w:proofErr w:type="gramEnd"/>
-      <w:r>
-        <w:rPr>
-          <w:rFonts w:ascii="Poppins-Regular" w:hAnsi="Poppins-Regular"/>
-          <w:color w:val="22053D"/>
-        </w:rPr>
-        <w:t xml:space="preserve"> ex  possíveis de dados que você gerou hoje durante o dia.</w:t>
+        <w:t>Identifique pelo menos 3 ex  possíveis de dados que você gerou hoje durante o dia.</w:t>
       </w:r>
     </w:p>
     <w:p>
@@ -139,6 +123,14 @@
         </w:rPr>
         <w:t>Já pensou em como aplicar Ciência de Dados para alcançar seus objetivos? Se sim, como?</w:t>
       </w:r>
+      <w:r>
+        <w:rPr>
+          <w:rFonts w:ascii="Poppins-Regular" w:hAnsi="Poppins-Regular"/>
+          <w:color w:val="22053D"/>
+          <w:shd w:val="clear" w:color="auto" w:fill="FFFFFF"/>
+        </w:rPr>
+        <w:t>.</w:t>
+      </w:r>
     </w:p>
     <w:p>
       <w:pPr>
@@ -266,15 +258,7 @@
         <w:t>s, são valores, ou</w:t>
       </w:r>
       <w:r>
-        <w:t xml:space="preserve"> informações brutas que, por si só, não têm muito valor ou significado, eles podem ser números, palavras ou observações</w:t>
-      </w:r>
-      <w:proofErr w:type="gramStart"/>
-      <w:r>
-        <w:t xml:space="preserve">  </w:t>
-      </w:r>
-      <w:proofErr w:type="gramEnd"/>
-      <w:r>
-        <w:t xml:space="preserve">sem contexto claro, </w:t>
+        <w:t xml:space="preserve"> informações brutas que, por si só, não têm muito valor ou significado, eles podem ser números, palavras ou observações  sem contexto claro, </w:t>
       </w:r>
       <w:r>
         <w:rPr>
@@ -305,27 +289,7 @@
           <w:color w:val="404040"/>
           <w:shd w:val="clear" w:color="auto" w:fill="FFFFFF"/>
         </w:rPr>
-        <w:t>Os dados são importantes na sociedade</w:t>
-      </w:r>
-      <w:proofErr w:type="gramStart"/>
-      <w:r>
-        <w:rPr>
-          <w:rStyle w:val="nfase"/>
-          <w:i w:val="0"/>
-          <w:color w:val="404040"/>
-          <w:shd w:val="clear" w:color="auto" w:fill="FFFFFF"/>
-        </w:rPr>
-        <w:t xml:space="preserve">  </w:t>
-      </w:r>
-      <w:proofErr w:type="gramEnd"/>
-      <w:r>
-        <w:rPr>
-          <w:rStyle w:val="nfase"/>
-          <w:i w:val="0"/>
-          <w:color w:val="404040"/>
-          <w:shd w:val="clear" w:color="auto" w:fill="FFFFFF"/>
-        </w:rPr>
-        <w:t xml:space="preserve">contemporânea porque influenciam decisões em diversas áreas, como saúde, educação, marketing e transporte, especialmente  após as pandemia da Covid-19, que destacou ainda mais sua relevância </w:t>
+        <w:t xml:space="preserve">Os dados são importantes na sociedade  contemporânea porque influenciam decisões em diversas áreas, como saúde, educação, marketing e transporte, especialmente  após as pandemia da Covid-19, que destacou ainda mais sua relevância </w:t>
       </w:r>
     </w:p>
     <w:p>
@@ -388,27 +352,7 @@
           <w:color w:val="404040"/>
           <w:shd w:val="clear" w:color="auto" w:fill="FFFFFF"/>
         </w:rPr>
-        <w:t xml:space="preserve">Estruturados </w:t>
-      </w:r>
-      <w:proofErr w:type="gramStart"/>
-      <w:r>
-        <w:rPr>
-          <w:rStyle w:val="nfase"/>
-          <w:i w:val="0"/>
-          <w:color w:val="404040"/>
-          <w:shd w:val="clear" w:color="auto" w:fill="FFFFFF"/>
-        </w:rPr>
-        <w:t xml:space="preserve">( </w:t>
-      </w:r>
-      <w:proofErr w:type="gramEnd"/>
-      <w:r>
-        <w:rPr>
-          <w:rStyle w:val="nfase"/>
-          <w:i w:val="0"/>
-          <w:color w:val="404040"/>
-          <w:shd w:val="clear" w:color="auto" w:fill="FFFFFF"/>
-        </w:rPr>
-        <w:t>Tabelas)</w:t>
+        <w:t>Estruturados ( Tabelas)</w:t>
       </w:r>
     </w:p>
     <w:p>
@@ -443,19 +387,8 @@
           <w:color w:val="404040"/>
           <w:shd w:val="clear" w:color="auto" w:fill="FFFFFF"/>
         </w:rPr>
-        <w:t>Não estruturados (imagens, textos</w:t>
-      </w:r>
-      <w:proofErr w:type="gramStart"/>
-      <w:r>
-        <w:rPr>
-          <w:rStyle w:val="nfase"/>
-          <w:i w:val="0"/>
-          <w:color w:val="404040"/>
-          <w:shd w:val="clear" w:color="auto" w:fill="FFFFFF"/>
-        </w:rPr>
-        <w:t>)</w:t>
-      </w:r>
-      <w:proofErr w:type="gramEnd"/>
+        <w:t>Não estruturados (imagens, textos)</w:t>
+      </w:r>
     </w:p>
     <w:p>
       <w:pPr>
@@ -473,7 +406,6 @@
           <w:shd w:val="clear" w:color="auto" w:fill="FFFFFF"/>
         </w:rPr>
       </w:pPr>
-      <w:proofErr w:type="gramStart"/>
       <w:r>
         <w:rPr>
           <w:rStyle w:val="nfase"/>
@@ -490,9 +422,8 @@
           <w:color w:val="404040"/>
           <w:shd w:val="clear" w:color="auto" w:fill="FFFFFF"/>
         </w:rPr>
-        <w:t>dos</w:t>
-      </w:r>
-      <w:proofErr w:type="gramEnd"/>
+        <w:t>dos (O meio termo Inteligente, organizado)</w:t>
+      </w:r>
       <w:r>
         <w:rPr>
           <w:rStyle w:val="nfase"/>
@@ -500,7 +431,7 @@
           <w:color w:val="404040"/>
           <w:shd w:val="clear" w:color="auto" w:fill="FFFFFF"/>
         </w:rPr>
-        <w:t xml:space="preserve"> (O meio termo Inteligente, organizado)</w:t>
+        <w:t>.</w:t>
       </w:r>
       <w:r>
         <w:rPr>
@@ -509,7 +440,7 @@
           <w:color w:val="404040"/>
           <w:shd w:val="clear" w:color="auto" w:fill="FFFFFF"/>
         </w:rPr>
-        <w:t>.</w:t>
+        <w:t xml:space="preserve"> São dados </w:t>
       </w:r>
       <w:r>
         <w:rPr>
@@ -518,7 +449,7 @@
           <w:color w:val="404040"/>
           <w:shd w:val="clear" w:color="auto" w:fill="FFFFFF"/>
         </w:rPr>
-        <w:t xml:space="preserve"> São dados </w:t>
+        <w:t xml:space="preserve">que não estão em tabelas </w:t>
       </w:r>
       <w:r>
         <w:rPr>
@@ -527,9 +458,8 @@
           <w:color w:val="404040"/>
           <w:shd w:val="clear" w:color="auto" w:fill="FFFFFF"/>
         </w:rPr>
-        <w:t xml:space="preserve">que não estão em </w:t>
-      </w:r>
-      <w:proofErr w:type="gramStart"/>
+        <w:t>, mas possuem marcadores/tags que dão alguma marcação</w:t>
+      </w:r>
       <w:r>
         <w:rPr>
           <w:rStyle w:val="nfase"/>
@@ -537,34 +467,6 @@
           <w:color w:val="404040"/>
           <w:shd w:val="clear" w:color="auto" w:fill="FFFFFF"/>
         </w:rPr>
-        <w:t xml:space="preserve">tabelas </w:t>
-      </w:r>
-      <w:r>
-        <w:rPr>
-          <w:rStyle w:val="nfase"/>
-          <w:i w:val="0"/>
-          <w:color w:val="404040"/>
-          <w:shd w:val="clear" w:color="auto" w:fill="FFFFFF"/>
-        </w:rPr>
-        <w:t>,</w:t>
-      </w:r>
-      <w:proofErr w:type="gramEnd"/>
-      <w:r>
-        <w:rPr>
-          <w:rStyle w:val="nfase"/>
-          <w:i w:val="0"/>
-          <w:color w:val="404040"/>
-          <w:shd w:val="clear" w:color="auto" w:fill="FFFFFF"/>
-        </w:rPr>
-        <w:t xml:space="preserve"> mas possuem marcadores/tags que dão alguma marcação</w:t>
-      </w:r>
-      <w:r>
-        <w:rPr>
-          <w:rStyle w:val="nfase"/>
-          <w:i w:val="0"/>
-          <w:color w:val="404040"/>
-          <w:shd w:val="clear" w:color="auto" w:fill="FFFFFF"/>
-        </w:rPr>
         <w:t>.</w:t>
       </w:r>
     </w:p>
@@ -888,19 +790,11 @@
         </w:rPr>
         <w:t>✅</w:t>
       </w:r>
-      <w:proofErr w:type="gramStart"/>
-      <w:r>
-        <w:rPr>
-          <w:color w:val="22053D"/>
-        </w:rPr>
-        <w:t xml:space="preserve">  </w:t>
-      </w:r>
-      <w:proofErr w:type="gramEnd"/>
-      <w:r>
-        <w:rPr>
-          <w:color w:val="22053D"/>
-        </w:rPr>
-        <w:t xml:space="preserve">2 - </w:t>
+      <w:r>
+        <w:rPr>
+          <w:color w:val="22053D"/>
+        </w:rPr>
+        <w:t xml:space="preserve">  2 - </w:t>
       </w:r>
       <w:r>
         <w:rPr>
@@ -951,19 +845,11 @@
         </w:rPr>
         <w:t>✅</w:t>
       </w:r>
-      <w:proofErr w:type="gramStart"/>
-      <w:r>
-        <w:rPr>
-          <w:color w:val="22053D"/>
-        </w:rPr>
-        <w:t xml:space="preserve">  </w:t>
-      </w:r>
-      <w:proofErr w:type="gramEnd"/>
-      <w:r>
-        <w:rPr>
-          <w:color w:val="22053D"/>
-        </w:rPr>
-        <w:t xml:space="preserve">3 - </w:t>
+      <w:r>
+        <w:rPr>
+          <w:color w:val="22053D"/>
+        </w:rPr>
+        <w:t xml:space="preserve">  3 - </w:t>
       </w:r>
       <w:r>
         <w:rPr>
@@ -1478,23 +1364,7 @@
         <w:pStyle w:val="NormalWeb"/>
       </w:pPr>
       <w:r>
-        <w:t xml:space="preserve">Segue também minha planilha no Excel com </w:t>
-      </w:r>
-      <w:proofErr w:type="gramStart"/>
-      <w:r>
-        <w:t>3</w:t>
-      </w:r>
-      <w:proofErr w:type="gramEnd"/>
-      <w:r>
-        <w:t xml:space="preserve"> abas que criei para acompanhar o meu progresso em meu aprendizado no curso. Sendo a primeira de ‘Registro </w:t>
-      </w:r>
-      <w:proofErr w:type="gramStart"/>
-      <w:r>
-        <w:t>diário’, segunda</w:t>
-      </w:r>
-      <w:proofErr w:type="gramEnd"/>
-      <w:r>
-        <w:t xml:space="preserve"> do ‘Resumo’ para calcular a métrica e a terceira aba sendo’ Progresso Geral’.</w:t>
+        <w:t>Segue também minha planilha no Excel com 3 abas que criei para acompanhar o meu progresso em meu aprendizado no curso. Sendo a primeira de ‘Registro diário’, segunda do ‘Resumo’ para calcular a métrica e a terceira aba sendo’ Progresso Geral’.</w:t>
       </w:r>
     </w:p>
     <w:p>
@@ -2974,7 +2844,7 @@
 </file>
 
 <file path=customXml/itemProps1.xml><?xml version="1.0" encoding="utf-8"?>
-<ds:datastoreItem xmlns:ds="http://schemas.openxmlformats.org/officeDocument/2006/customXml" ds:itemID="{ADE3AC53-B44A-4885-B523-E7FE6F405ADE}">
+<ds:datastoreItem xmlns:ds="http://schemas.openxmlformats.org/officeDocument/2006/customXml" ds:itemID="{47280CAB-44E1-4F86-9283-EE19990191C7}">
   <ds:schemaRefs>
     <ds:schemaRef ds:uri="http://schemas.openxmlformats.org/officeDocument/2006/bibliography"/>
   </ds:schemaRefs>

</xml_diff>